<commit_message>
add: dfd from diagrams.net file
</commit_message>
<xml_diff>
--- a/Software Engineering/UTS Software Engeenering Husni Mubarok 201222001.docx
+++ b/Software Engineering/UTS Software Engeenering Husni Mubarok 201222001.docx
@@ -16,45 +16,38 @@
           <w:b/>
           <w:sz w:val="28"/>
         </w:rPr>
-        <w:t xml:space="preserve">LAPORAN </w:t>
-      </w:r>
-      <w:r>
+        <w:t>LAPORAN ANALISA</w:t>
+      </w:r>
+    </w:p>
+    <w:p>
+      <w:pPr>
+        <w:spacing w:line="240" w:lineRule="auto"/>
+        <w:jc w:val="center"/>
         <w:rPr>
           <w:b/>
           <w:sz w:val="28"/>
         </w:rPr>
-        <w:t>ANALISA</w:t>
-      </w:r>
-    </w:p>
-    <w:p>
-      <w:pPr>
-        <w:spacing w:line="240" w:lineRule="auto"/>
-        <w:jc w:val="center"/>
+      </w:pPr>
+      <w:r>
         <w:rPr>
           <w:b/>
           <w:sz w:val="28"/>
         </w:rPr>
-      </w:pPr>
+        <w:t xml:space="preserve">SISTEM PRESENSI </w:t>
+      </w:r>
       <w:r>
         <w:rPr>
           <w:b/>
           <w:sz w:val="28"/>
         </w:rPr>
-        <w:t xml:space="preserve">SISTEM PRESENSI </w:t>
+        <w:t>SISWA</w:t>
       </w:r>
       <w:r>
         <w:rPr>
           <w:b/>
           <w:sz w:val="28"/>
         </w:rPr>
-        <w:t>SISWA</w:t>
-      </w:r>
-      <w:r>
-        <w:rPr>
-          <w:b/>
-          <w:sz w:val="28"/>
-        </w:rPr>
-        <w:t xml:space="preserve"> DAN GURU</w:t>
+        <w:t xml:space="preserve"> </w:t>
       </w:r>
     </w:p>
     <w:p>
@@ -536,11 +529,11 @@
       </w:r>
       <w:proofErr w:type="spellEnd"/>
       <w:r>
-        <w:t xml:space="preserve"> (SAZA) yang b</w:t>
-      </w:r>
-      <w:proofErr w:type="spellStart"/>
-      <w:r>
-        <w:t>erlokasi</w:t>
+        <w:t xml:space="preserve"> (SAZA) yang </w:t>
+      </w:r>
+      <w:proofErr w:type="spellStart"/>
+      <w:r>
+        <w:t>berlokasi</w:t>
       </w:r>
       <w:proofErr w:type="spellEnd"/>
       <w:r>
@@ -576,7 +569,7 @@
       </w:r>
       <w:proofErr w:type="spellEnd"/>
       <w:r>
-        <w:t>.</w:t>
+        <w:t>, Jawab Barat.</w:t>
       </w:r>
     </w:p>
     <w:p>
@@ -1293,18 +1286,6 @@
         <w:t>siswa</w:t>
       </w:r>
       <w:proofErr w:type="spellEnd"/>
-    </w:p>
-    <w:p>
-      <w:pPr>
-        <w:pStyle w:val="ListParagraph"/>
-        <w:ind w:left="1440"/>
-      </w:pPr>
-    </w:p>
-    <w:p>
-      <w:pPr>
-        <w:pStyle w:val="ListParagraph"/>
-        <w:ind w:left="1440"/>
-      </w:pPr>
     </w:p>
     <w:p>
       <w:pPr>
@@ -2034,7 +2015,403 @@
     <w:p>
       <w:pPr>
         <w:pStyle w:val="ListParagraph"/>
-      </w:pPr>
+        <w:numPr>
+          <w:ilvl w:val="0"/>
+          <w:numId w:val="7"/>
+        </w:numPr>
+      </w:pPr>
+      <w:r>
+        <w:t xml:space="preserve">Diagram </w:t>
+      </w:r>
+      <w:proofErr w:type="spellStart"/>
+      <w:r>
+        <w:t>Konteks</w:t>
+      </w:r>
+      <w:proofErr w:type="spellEnd"/>
+    </w:p>
+    <w:p>
+      <w:pPr>
+        <w:pStyle w:val="ListParagraph"/>
+        <w:ind w:left="1440"/>
+      </w:pPr>
+      <w:r>
+        <w:rPr>
+          <w:noProof/>
+        </w:rPr>
+        <w:drawing>
+          <wp:inline distT="0" distB="0" distL="0" distR="0" wp14:anchorId="78AD81FE" wp14:editId="75018752">
+            <wp:extent cx="3717985" cy="2679650"/>
+            <wp:effectExtent l="0" t="0" r="0" b="0"/>
+            <wp:docPr id="1" name="Picture 1" descr="Graphical user interface, application&#10;&#10;Description automatically generated"/>
+            <wp:cNvGraphicFramePr>
+              <a:graphicFrameLocks xmlns:a="http://schemas.openxmlformats.org/drawingml/2006/main" noChangeAspect="1"/>
+            </wp:cNvGraphicFramePr>
+            <a:graphic xmlns:a="http://schemas.openxmlformats.org/drawingml/2006/main">
+              <a:graphicData uri="http://schemas.openxmlformats.org/drawingml/2006/picture">
+                <pic:pic xmlns:pic="http://schemas.openxmlformats.org/drawingml/2006/picture">
+                  <pic:nvPicPr>
+                    <pic:cNvPr id="1" name="Picture 1" descr="Graphical user interface, application&#10;&#10;Description automatically generated"/>
+                    <pic:cNvPicPr>
+                      <a:picLocks noChangeAspect="1" noChangeArrowheads="1"/>
+                    </pic:cNvPicPr>
+                  </pic:nvPicPr>
+                  <pic:blipFill>
+                    <a:blip r:embed="rId7">
+                      <a:extLst>
+                        <a:ext uri="{28A0092B-C50C-407E-A947-70E740481C1C}">
+                          <a14:useLocalDpi xmlns:a14="http://schemas.microsoft.com/office/drawing/2010/main" val="0"/>
+                        </a:ext>
+                      </a:extLst>
+                    </a:blip>
+                    <a:srcRect/>
+                    <a:stretch>
+                      <a:fillRect/>
+                    </a:stretch>
+                  </pic:blipFill>
+                  <pic:spPr bwMode="auto">
+                    <a:xfrm>
+                      <a:off x="0" y="0"/>
+                      <a:ext cx="3733507" cy="2690837"/>
+                    </a:xfrm>
+                    <a:prstGeom prst="rect">
+                      <a:avLst/>
+                    </a:prstGeom>
+                    <a:noFill/>
+                    <a:ln>
+                      <a:noFill/>
+                    </a:ln>
+                  </pic:spPr>
+                </pic:pic>
+              </a:graphicData>
+            </a:graphic>
+          </wp:inline>
+        </w:drawing>
+      </w:r>
+    </w:p>
+    <w:p>
+      <w:pPr>
+        <w:spacing w:after="160" w:line="259" w:lineRule="auto"/>
+        <w:jc w:val="left"/>
+      </w:pPr>
+      <w:r>
+        <w:br w:type="page"/>
+      </w:r>
+    </w:p>
+    <w:p>
+      <w:pPr>
+        <w:pStyle w:val="ListParagraph"/>
+        <w:numPr>
+          <w:ilvl w:val="0"/>
+          <w:numId w:val="7"/>
+        </w:numPr>
+      </w:pPr>
+      <w:r>
+        <w:lastRenderedPageBreak/>
+        <w:t>DFD Level 0</w:t>
+      </w:r>
+    </w:p>
+    <w:p>
+      <w:pPr>
+        <w:pStyle w:val="ListParagraph"/>
+        <w:ind w:left="1440"/>
+      </w:pPr>
+      <w:r>
+        <w:rPr>
+          <w:noProof/>
+        </w:rPr>
+        <w:drawing>
+          <wp:inline distT="0" distB="0" distL="0" distR="0" wp14:anchorId="2CF05E5B" wp14:editId="201C3ACA">
+            <wp:extent cx="3959525" cy="3254340"/>
+            <wp:effectExtent l="0" t="0" r="0" b="0"/>
+            <wp:docPr id="3" name="Picture 3" descr="Diagram&#10;&#10;Description automatically generated"/>
+            <wp:cNvGraphicFramePr>
+              <a:graphicFrameLocks xmlns:a="http://schemas.openxmlformats.org/drawingml/2006/main" noChangeAspect="1"/>
+            </wp:cNvGraphicFramePr>
+            <a:graphic xmlns:a="http://schemas.openxmlformats.org/drawingml/2006/main">
+              <a:graphicData uri="http://schemas.openxmlformats.org/drawingml/2006/picture">
+                <pic:pic xmlns:pic="http://schemas.openxmlformats.org/drawingml/2006/picture">
+                  <pic:nvPicPr>
+                    <pic:cNvPr id="3" name="Picture 3" descr="Diagram&#10;&#10;Description automatically generated"/>
+                    <pic:cNvPicPr>
+                      <a:picLocks noChangeAspect="1" noChangeArrowheads="1"/>
+                    </pic:cNvPicPr>
+                  </pic:nvPicPr>
+                  <pic:blipFill>
+                    <a:blip r:embed="rId8">
+                      <a:extLst>
+                        <a:ext uri="{28A0092B-C50C-407E-A947-70E740481C1C}">
+                          <a14:useLocalDpi xmlns:a14="http://schemas.microsoft.com/office/drawing/2010/main" val="0"/>
+                        </a:ext>
+                      </a:extLst>
+                    </a:blip>
+                    <a:srcRect/>
+                    <a:stretch>
+                      <a:fillRect/>
+                    </a:stretch>
+                  </pic:blipFill>
+                  <pic:spPr bwMode="auto">
+                    <a:xfrm>
+                      <a:off x="0" y="0"/>
+                      <a:ext cx="3966234" cy="3259854"/>
+                    </a:xfrm>
+                    <a:prstGeom prst="rect">
+                      <a:avLst/>
+                    </a:prstGeom>
+                    <a:noFill/>
+                    <a:ln>
+                      <a:noFill/>
+                    </a:ln>
+                  </pic:spPr>
+                </pic:pic>
+              </a:graphicData>
+            </a:graphic>
+          </wp:inline>
+        </w:drawing>
+      </w:r>
+    </w:p>
+    <w:p>
+      <w:pPr>
+        <w:pStyle w:val="ListParagraph"/>
+        <w:numPr>
+          <w:ilvl w:val="0"/>
+          <w:numId w:val="7"/>
+        </w:numPr>
+      </w:pPr>
+      <w:r>
+        <w:t>DFD Level 1</w:t>
+      </w:r>
+    </w:p>
+    <w:p>
+      <w:pPr>
+        <w:pStyle w:val="ListParagraph"/>
+        <w:numPr>
+          <w:ilvl w:val="0"/>
+          <w:numId w:val="4"/>
+        </w:numPr>
+        <w:ind w:left="1800"/>
+      </w:pPr>
+      <w:r>
+        <w:t>1.1</w:t>
+      </w:r>
+    </w:p>
+    <w:p>
+      <w:pPr>
+        <w:pStyle w:val="ListParagraph"/>
+        <w:ind w:left="1800"/>
+      </w:pPr>
+      <w:r>
+        <w:rPr>
+          <w:noProof/>
+        </w:rPr>
+        <w:drawing>
+          <wp:inline distT="0" distB="0" distL="0" distR="0" wp14:anchorId="1B755A37" wp14:editId="30627CDE">
+            <wp:extent cx="3993946" cy="2329545"/>
+            <wp:effectExtent l="0" t="0" r="0" b="0"/>
+            <wp:docPr id="4" name="Picture 4" descr="Graphical user interface, application&#10;&#10;Description automatically generated"/>
+            <wp:cNvGraphicFramePr>
+              <a:graphicFrameLocks xmlns:a="http://schemas.openxmlformats.org/drawingml/2006/main" noChangeAspect="1"/>
+            </wp:cNvGraphicFramePr>
+            <a:graphic xmlns:a="http://schemas.openxmlformats.org/drawingml/2006/main">
+              <a:graphicData uri="http://schemas.openxmlformats.org/drawingml/2006/picture">
+                <pic:pic xmlns:pic="http://schemas.openxmlformats.org/drawingml/2006/picture">
+                  <pic:nvPicPr>
+                    <pic:cNvPr id="4" name="Picture 4" descr="Graphical user interface, application&#10;&#10;Description automatically generated"/>
+                    <pic:cNvPicPr>
+                      <a:picLocks noChangeAspect="1" noChangeArrowheads="1"/>
+                    </pic:cNvPicPr>
+                  </pic:nvPicPr>
+                  <pic:blipFill>
+                    <a:blip r:embed="rId9">
+                      <a:extLst>
+                        <a:ext uri="{28A0092B-C50C-407E-A947-70E740481C1C}">
+                          <a14:useLocalDpi xmlns:a14="http://schemas.microsoft.com/office/drawing/2010/main" val="0"/>
+                        </a:ext>
+                      </a:extLst>
+                    </a:blip>
+                    <a:srcRect/>
+                    <a:stretch>
+                      <a:fillRect/>
+                    </a:stretch>
+                  </pic:blipFill>
+                  <pic:spPr bwMode="auto">
+                    <a:xfrm>
+                      <a:off x="0" y="0"/>
+                      <a:ext cx="4007405" cy="2337395"/>
+                    </a:xfrm>
+                    <a:prstGeom prst="rect">
+                      <a:avLst/>
+                    </a:prstGeom>
+                    <a:noFill/>
+                    <a:ln>
+                      <a:noFill/>
+                    </a:ln>
+                  </pic:spPr>
+                </pic:pic>
+              </a:graphicData>
+            </a:graphic>
+          </wp:inline>
+        </w:drawing>
+      </w:r>
+    </w:p>
+    <w:p>
+      <w:pPr>
+        <w:spacing w:after="160" w:line="259" w:lineRule="auto"/>
+        <w:jc w:val="left"/>
+      </w:pPr>
+      <w:r>
+        <w:br w:type="page"/>
+      </w:r>
+    </w:p>
+    <w:p>
+      <w:pPr>
+        <w:pStyle w:val="ListParagraph"/>
+        <w:numPr>
+          <w:ilvl w:val="0"/>
+          <w:numId w:val="4"/>
+        </w:numPr>
+        <w:ind w:left="1800"/>
+      </w:pPr>
+      <w:r>
+        <w:lastRenderedPageBreak/>
+        <w:t>1.2</w:t>
+      </w:r>
+    </w:p>
+    <w:p>
+      <w:pPr>
+        <w:pStyle w:val="ListParagraph"/>
+        <w:ind w:left="1800"/>
+      </w:pPr>
+      <w:r>
+        <w:rPr>
+          <w:noProof/>
+        </w:rPr>
+        <w:drawing>
+          <wp:inline distT="0" distB="0" distL="0" distR="0" wp14:anchorId="7A2DBC91" wp14:editId="6D0FEB9F">
+            <wp:extent cx="4071668" cy="3401322"/>
+            <wp:effectExtent l="0" t="0" r="0" b="0"/>
+            <wp:docPr id="6" name="Picture 6" descr="Diagram&#10;&#10;Description automatically generated with medium confidence"/>
+            <wp:cNvGraphicFramePr>
+              <a:graphicFrameLocks xmlns:a="http://schemas.openxmlformats.org/drawingml/2006/main" noChangeAspect="1"/>
+            </wp:cNvGraphicFramePr>
+            <a:graphic xmlns:a="http://schemas.openxmlformats.org/drawingml/2006/main">
+              <a:graphicData uri="http://schemas.openxmlformats.org/drawingml/2006/picture">
+                <pic:pic xmlns:pic="http://schemas.openxmlformats.org/drawingml/2006/picture">
+                  <pic:nvPicPr>
+                    <pic:cNvPr id="6" name="Picture 6" descr="Diagram&#10;&#10;Description automatically generated with medium confidence"/>
+                    <pic:cNvPicPr>
+                      <a:picLocks noChangeAspect="1" noChangeArrowheads="1"/>
+                    </pic:cNvPicPr>
+                  </pic:nvPicPr>
+                  <pic:blipFill>
+                    <a:blip r:embed="rId10">
+                      <a:extLst>
+                        <a:ext uri="{28A0092B-C50C-407E-A947-70E740481C1C}">
+                          <a14:useLocalDpi xmlns:a14="http://schemas.microsoft.com/office/drawing/2010/main" val="0"/>
+                        </a:ext>
+                      </a:extLst>
+                    </a:blip>
+                    <a:srcRect/>
+                    <a:stretch>
+                      <a:fillRect/>
+                    </a:stretch>
+                  </pic:blipFill>
+                  <pic:spPr bwMode="auto">
+                    <a:xfrm>
+                      <a:off x="0" y="0"/>
+                      <a:ext cx="4082215" cy="3410133"/>
+                    </a:xfrm>
+                    <a:prstGeom prst="rect">
+                      <a:avLst/>
+                    </a:prstGeom>
+                    <a:noFill/>
+                    <a:ln>
+                      <a:noFill/>
+                    </a:ln>
+                  </pic:spPr>
+                </pic:pic>
+              </a:graphicData>
+            </a:graphic>
+          </wp:inline>
+        </w:drawing>
+      </w:r>
+    </w:p>
+    <w:p>
+      <w:pPr>
+        <w:pStyle w:val="ListParagraph"/>
+        <w:ind w:left="1800"/>
+      </w:pPr>
+    </w:p>
+    <w:p>
+      <w:pPr>
+        <w:pStyle w:val="ListParagraph"/>
+        <w:numPr>
+          <w:ilvl w:val="0"/>
+          <w:numId w:val="4"/>
+        </w:numPr>
+        <w:ind w:left="1800"/>
+      </w:pPr>
+      <w:r>
+        <w:t>1.4</w:t>
+      </w:r>
+    </w:p>
+    <w:p>
+      <w:pPr>
+        <w:pStyle w:val="ListParagraph"/>
+        <w:ind w:left="1800"/>
+      </w:pPr>
+      <w:r>
+        <w:rPr>
+          <w:noProof/>
+        </w:rPr>
+        <w:drawing>
+          <wp:inline distT="0" distB="0" distL="0" distR="0" wp14:anchorId="5AFD08D7" wp14:editId="72201D11">
+            <wp:extent cx="4761781" cy="1126853"/>
+            <wp:effectExtent l="0" t="0" r="0" b="0"/>
+            <wp:docPr id="7" name="Picture 7" descr="Graphical user interface, application&#10;&#10;Description automatically generated"/>
+            <wp:cNvGraphicFramePr>
+              <a:graphicFrameLocks xmlns:a="http://schemas.openxmlformats.org/drawingml/2006/main" noChangeAspect="1"/>
+            </wp:cNvGraphicFramePr>
+            <a:graphic xmlns:a="http://schemas.openxmlformats.org/drawingml/2006/main">
+              <a:graphicData uri="http://schemas.openxmlformats.org/drawingml/2006/picture">
+                <pic:pic xmlns:pic="http://schemas.openxmlformats.org/drawingml/2006/picture">
+                  <pic:nvPicPr>
+                    <pic:cNvPr id="7" name="Picture 7" descr="Graphical user interface, application&#10;&#10;Description automatically generated"/>
+                    <pic:cNvPicPr>
+                      <a:picLocks noChangeAspect="1" noChangeArrowheads="1"/>
+                    </pic:cNvPicPr>
+                  </pic:nvPicPr>
+                  <pic:blipFill>
+                    <a:blip r:embed="rId11">
+                      <a:extLst>
+                        <a:ext uri="{28A0092B-C50C-407E-A947-70E740481C1C}">
+                          <a14:useLocalDpi xmlns:a14="http://schemas.microsoft.com/office/drawing/2010/main" val="0"/>
+                        </a:ext>
+                      </a:extLst>
+                    </a:blip>
+                    <a:srcRect/>
+                    <a:stretch>
+                      <a:fillRect/>
+                    </a:stretch>
+                  </pic:blipFill>
+                  <pic:spPr bwMode="auto">
+                    <a:xfrm>
+                      <a:off x="0" y="0"/>
+                      <a:ext cx="4777049" cy="1130466"/>
+                    </a:xfrm>
+                    <a:prstGeom prst="rect">
+                      <a:avLst/>
+                    </a:prstGeom>
+                    <a:noFill/>
+                    <a:ln>
+                      <a:noFill/>
+                    </a:ln>
+                  </pic:spPr>
+                </pic:pic>
+              </a:graphicData>
+            </a:graphic>
+          </wp:inline>
+        </w:drawing>
+      </w:r>
     </w:p>
     <w:sectPr>
       <w:pgSz w:w="12240" w:h="15840"/>
@@ -2251,6 +2628,184 @@
     </w:lvl>
   </w:abstractNum>
   <w:abstractNum w:abstractNumId="2" w15:restartNumberingAfterBreak="0">
+    <w:nsid w:val="58DC2668"/>
+    <w:multiLevelType w:val="hybridMultilevel"/>
+    <w:tmpl w:val="85BABF1A"/>
+    <w:lvl w:ilvl="0" w:tplc="EF9E43F6">
+      <w:start w:val="1"/>
+      <w:numFmt w:val="lowerLetter"/>
+      <w:lvlText w:val="%1."/>
+      <w:lvlJc w:val="left"/>
+      <w:pPr>
+        <w:ind w:left="1440" w:hanging="360"/>
+      </w:pPr>
+      <w:rPr>
+        <w:rFonts w:hint="default"/>
+      </w:rPr>
+    </w:lvl>
+    <w:lvl w:ilvl="1" w:tplc="04090019" w:tentative="1">
+      <w:start w:val="1"/>
+      <w:numFmt w:val="lowerLetter"/>
+      <w:lvlText w:val="%2."/>
+      <w:lvlJc w:val="left"/>
+      <w:pPr>
+        <w:ind w:left="2160" w:hanging="360"/>
+      </w:pPr>
+    </w:lvl>
+    <w:lvl w:ilvl="2" w:tplc="0409001B" w:tentative="1">
+      <w:start w:val="1"/>
+      <w:numFmt w:val="lowerRoman"/>
+      <w:lvlText w:val="%3."/>
+      <w:lvlJc w:val="right"/>
+      <w:pPr>
+        <w:ind w:left="2880" w:hanging="180"/>
+      </w:pPr>
+    </w:lvl>
+    <w:lvl w:ilvl="3" w:tplc="0409000F" w:tentative="1">
+      <w:start w:val="1"/>
+      <w:numFmt w:val="decimal"/>
+      <w:lvlText w:val="%4."/>
+      <w:lvlJc w:val="left"/>
+      <w:pPr>
+        <w:ind w:left="3600" w:hanging="360"/>
+      </w:pPr>
+    </w:lvl>
+    <w:lvl w:ilvl="4" w:tplc="04090019" w:tentative="1">
+      <w:start w:val="1"/>
+      <w:numFmt w:val="lowerLetter"/>
+      <w:lvlText w:val="%5."/>
+      <w:lvlJc w:val="left"/>
+      <w:pPr>
+        <w:ind w:left="4320" w:hanging="360"/>
+      </w:pPr>
+    </w:lvl>
+    <w:lvl w:ilvl="5" w:tplc="0409001B" w:tentative="1">
+      <w:start w:val="1"/>
+      <w:numFmt w:val="lowerRoman"/>
+      <w:lvlText w:val="%6."/>
+      <w:lvlJc w:val="right"/>
+      <w:pPr>
+        <w:ind w:left="5040" w:hanging="180"/>
+      </w:pPr>
+    </w:lvl>
+    <w:lvl w:ilvl="6" w:tplc="0409000F" w:tentative="1">
+      <w:start w:val="1"/>
+      <w:numFmt w:val="decimal"/>
+      <w:lvlText w:val="%7."/>
+      <w:lvlJc w:val="left"/>
+      <w:pPr>
+        <w:ind w:left="5760" w:hanging="360"/>
+      </w:pPr>
+    </w:lvl>
+    <w:lvl w:ilvl="7" w:tplc="04090019" w:tentative="1">
+      <w:start w:val="1"/>
+      <w:numFmt w:val="lowerLetter"/>
+      <w:lvlText w:val="%8."/>
+      <w:lvlJc w:val="left"/>
+      <w:pPr>
+        <w:ind w:left="6480" w:hanging="360"/>
+      </w:pPr>
+    </w:lvl>
+    <w:lvl w:ilvl="8" w:tplc="0409001B" w:tentative="1">
+      <w:start w:val="1"/>
+      <w:numFmt w:val="lowerRoman"/>
+      <w:lvlText w:val="%9."/>
+      <w:lvlJc w:val="right"/>
+      <w:pPr>
+        <w:ind w:left="7200" w:hanging="180"/>
+      </w:pPr>
+    </w:lvl>
+  </w:abstractNum>
+  <w:abstractNum w:abstractNumId="3" w15:restartNumberingAfterBreak="0">
+    <w:nsid w:val="59764078"/>
+    <w:multiLevelType w:val="hybridMultilevel"/>
+    <w:tmpl w:val="F872C928"/>
+    <w:lvl w:ilvl="0" w:tplc="787838F2">
+      <w:start w:val="1"/>
+      <w:numFmt w:val="lowerLetter"/>
+      <w:lvlText w:val="%1."/>
+      <w:lvlJc w:val="left"/>
+      <w:pPr>
+        <w:ind w:left="1080" w:hanging="360"/>
+      </w:pPr>
+      <w:rPr>
+        <w:rFonts w:hint="default"/>
+      </w:rPr>
+    </w:lvl>
+    <w:lvl w:ilvl="1" w:tplc="04090019" w:tentative="1">
+      <w:start w:val="1"/>
+      <w:numFmt w:val="lowerLetter"/>
+      <w:lvlText w:val="%2."/>
+      <w:lvlJc w:val="left"/>
+      <w:pPr>
+        <w:ind w:left="1800" w:hanging="360"/>
+      </w:pPr>
+    </w:lvl>
+    <w:lvl w:ilvl="2" w:tplc="0409001B" w:tentative="1">
+      <w:start w:val="1"/>
+      <w:numFmt w:val="lowerRoman"/>
+      <w:lvlText w:val="%3."/>
+      <w:lvlJc w:val="right"/>
+      <w:pPr>
+        <w:ind w:left="2520" w:hanging="180"/>
+      </w:pPr>
+    </w:lvl>
+    <w:lvl w:ilvl="3" w:tplc="0409000F" w:tentative="1">
+      <w:start w:val="1"/>
+      <w:numFmt w:val="decimal"/>
+      <w:lvlText w:val="%4."/>
+      <w:lvlJc w:val="left"/>
+      <w:pPr>
+        <w:ind w:left="3240" w:hanging="360"/>
+      </w:pPr>
+    </w:lvl>
+    <w:lvl w:ilvl="4" w:tplc="04090019" w:tentative="1">
+      <w:start w:val="1"/>
+      <w:numFmt w:val="lowerLetter"/>
+      <w:lvlText w:val="%5."/>
+      <w:lvlJc w:val="left"/>
+      <w:pPr>
+        <w:ind w:left="3960" w:hanging="360"/>
+      </w:pPr>
+    </w:lvl>
+    <w:lvl w:ilvl="5" w:tplc="0409001B" w:tentative="1">
+      <w:start w:val="1"/>
+      <w:numFmt w:val="lowerRoman"/>
+      <w:lvlText w:val="%6."/>
+      <w:lvlJc w:val="right"/>
+      <w:pPr>
+        <w:ind w:left="4680" w:hanging="180"/>
+      </w:pPr>
+    </w:lvl>
+    <w:lvl w:ilvl="6" w:tplc="0409000F" w:tentative="1">
+      <w:start w:val="1"/>
+      <w:numFmt w:val="decimal"/>
+      <w:lvlText w:val="%7."/>
+      <w:lvlJc w:val="left"/>
+      <w:pPr>
+        <w:ind w:left="5400" w:hanging="360"/>
+      </w:pPr>
+    </w:lvl>
+    <w:lvl w:ilvl="7" w:tplc="04090019" w:tentative="1">
+      <w:start w:val="1"/>
+      <w:numFmt w:val="lowerLetter"/>
+      <w:lvlText w:val="%8."/>
+      <w:lvlJc w:val="left"/>
+      <w:pPr>
+        <w:ind w:left="6120" w:hanging="360"/>
+      </w:pPr>
+    </w:lvl>
+    <w:lvl w:ilvl="8" w:tplc="0409001B" w:tentative="1">
+      <w:start w:val="1"/>
+      <w:numFmt w:val="lowerRoman"/>
+      <w:lvlText w:val="%9."/>
+      <w:lvlJc w:val="right"/>
+      <w:pPr>
+        <w:ind w:left="6840" w:hanging="180"/>
+      </w:pPr>
+    </w:lvl>
+  </w:abstractNum>
+  <w:abstractNum w:abstractNumId="4" w15:restartNumberingAfterBreak="0">
     <w:nsid w:val="618325BE"/>
     <w:multiLevelType w:val="hybridMultilevel"/>
     <w:tmpl w:val="0CE6450A"/>
@@ -2339,7 +2894,7 @@
       </w:pPr>
     </w:lvl>
   </w:abstractNum>
-  <w:abstractNum w:abstractNumId="3" w15:restartNumberingAfterBreak="0">
+  <w:abstractNum w:abstractNumId="5" w15:restartNumberingAfterBreak="0">
     <w:nsid w:val="7CFE0135"/>
     <w:multiLevelType w:val="hybridMultilevel"/>
     <w:tmpl w:val="19AC3A86"/>
@@ -2428,7 +2983,7 @@
       </w:pPr>
     </w:lvl>
   </w:abstractNum>
-  <w:abstractNum w:abstractNumId="4" w15:restartNumberingAfterBreak="0">
+  <w:abstractNum w:abstractNumId="6" w15:restartNumberingAfterBreak="0">
     <w:nsid w:val="7DDF275E"/>
     <w:multiLevelType w:val="hybridMultilevel"/>
     <w:tmpl w:val="DBF27850"/>
@@ -2518,19 +3073,25 @@
     </w:lvl>
   </w:abstractNum>
   <w:num w:numId="1" w16cid:durableId="669870860">
-    <w:abstractNumId w:val="2"/>
+    <w:abstractNumId w:val="4"/>
   </w:num>
   <w:num w:numId="2" w16cid:durableId="970331492">
     <w:abstractNumId w:val="1"/>
   </w:num>
   <w:num w:numId="3" w16cid:durableId="1204752163">
-    <w:abstractNumId w:val="4"/>
+    <w:abstractNumId w:val="6"/>
   </w:num>
   <w:num w:numId="4" w16cid:durableId="1882550901">
     <w:abstractNumId w:val="0"/>
   </w:num>
   <w:num w:numId="5" w16cid:durableId="1940798653">
+    <w:abstractNumId w:val="5"/>
+  </w:num>
+  <w:num w:numId="6" w16cid:durableId="726025571">
     <w:abstractNumId w:val="3"/>
+  </w:num>
+  <w:num w:numId="7" w16cid:durableId="175661532">
+    <w:abstractNumId w:val="2"/>
   </w:num>
 </w:numbering>
 </file>

</xml_diff>